<commit_message>
added skill and contact us page
</commit_message>
<xml_diff>
--- a/Roadmap.docx
+++ b/Roadmap.docx
@@ -27,16 +27,11 @@
         <w:t>Name:</w:t>
       </w:r>
       <w:r>
-        <w:t xml:space="preserve"> </w:t>
-      </w:r>
-      <w:proofErr w:type="spellStart"/>
-      <w:r>
-        <w:t>M</w:t>
+        <w:t xml:space="preserve"> M</w:t>
       </w:r>
       <w:r>
         <w:t>iten</w:t>
       </w:r>
-      <w:proofErr w:type="spellEnd"/>
     </w:p>
     <w:p>
       <w:pPr>
@@ -85,8 +80,6 @@
       <w:r>
         <w:t>VSC setup</w:t>
       </w:r>
-      <w:bookmarkStart w:id="0" w:name="_GoBack"/>
-      <w:bookmarkEnd w:id="0"/>
     </w:p>
     <w:p>
       <w:pPr>
@@ -228,15 +221,36 @@
       <w:pPr>
         <w:pStyle w:val="ListParagraph"/>
         <w:numPr>
+          <w:ilvl w:val="3"/>
+          <w:numId w:val="11"/>
+        </w:numPr>
+      </w:pPr>
+      <w:r>
+        <w:t xml:space="preserve">bold, italics, strong, underline </w:t>
+      </w:r>
+      <w:proofErr w:type="spellStart"/>
+      <w:r>
+        <w:t>etc</w:t>
+      </w:r>
+      <w:proofErr w:type="spellEnd"/>
+      <w:r>
+        <w:t>…</w:t>
+      </w:r>
+    </w:p>
+    <w:p>
+      <w:pPr>
+        <w:pStyle w:val="ListParagraph"/>
+        <w:numPr>
           <w:ilvl w:val="2"/>
           <w:numId w:val="11"/>
         </w:numPr>
       </w:pPr>
-      <w:proofErr w:type="spellStart"/>
-      <w:r>
-        <w:t>divs</w:t>
-      </w:r>
-      <w:proofErr w:type="spellEnd"/>
+      <w:r>
+        <w:t>div</w:t>
+      </w:r>
+      <w:r>
+        <w:t>isions</w:t>
+      </w:r>
     </w:p>
     <w:p>
       <w:pPr>
@@ -247,32 +261,68 @@
         </w:numPr>
       </w:pPr>
       <w:r>
-        <w:t>forms</w:t>
-      </w:r>
-    </w:p>
-    <w:p>
-      <w:pPr>
-        <w:pStyle w:val="ListParagraph"/>
-        <w:numPr>
-          <w:ilvl w:val="3"/>
+        <w:t>Image tag</w:t>
+      </w:r>
+    </w:p>
+    <w:p>
+      <w:pPr>
+        <w:pStyle w:val="ListParagraph"/>
+        <w:numPr>
+          <w:ilvl w:val="2"/>
           <w:numId w:val="11"/>
         </w:numPr>
       </w:pPr>
       <w:r>
-        <w:t>input text</w:t>
-      </w:r>
-    </w:p>
-    <w:p>
-      <w:pPr>
-        <w:pStyle w:val="ListParagraph"/>
-        <w:numPr>
-          <w:ilvl w:val="3"/>
-          <w:numId w:val="11"/>
-        </w:numPr>
-      </w:pPr>
-      <w:r>
-        <w:t>input password</w:t>
-      </w:r>
+        <w:t>Anchor text</w:t>
+      </w:r>
+    </w:p>
+    <w:p>
+      <w:pPr>
+        <w:pStyle w:val="ListParagraph"/>
+        <w:ind w:left="2160"/>
+      </w:pPr>
+    </w:p>
+    <w:p>
+      <w:pPr>
+        <w:pStyle w:val="ListParagraph"/>
+        <w:numPr>
+          <w:ilvl w:val="0"/>
+          <w:numId w:val="14"/>
+        </w:numPr>
+      </w:pPr>
+      <w:r>
+        <w:t>Intro to CSS</w:t>
+      </w:r>
+    </w:p>
+    <w:p>
+      <w:pPr>
+        <w:pStyle w:val="ListParagraph"/>
+        <w:numPr>
+          <w:ilvl w:val="1"/>
+          <w:numId w:val="14"/>
+        </w:numPr>
+      </w:pPr>
+      <w:r>
+        <w:t>What is CSS?</w:t>
+      </w:r>
+    </w:p>
+    <w:p>
+      <w:pPr>
+        <w:pStyle w:val="ListParagraph"/>
+        <w:numPr>
+          <w:ilvl w:val="1"/>
+          <w:numId w:val="14"/>
+        </w:numPr>
+      </w:pPr>
+      <w:r>
+        <w:t>Box-model explanation</w:t>
+      </w:r>
+    </w:p>
+    <w:p>
+      <w:pPr>
+        <w:pStyle w:val="ListParagraph"/>
+        <w:ind w:left="2160"/>
+      </w:pPr>
     </w:p>
     <w:p>
       <w:pPr>
@@ -283,7 +333,7 @@
         </w:numPr>
       </w:pPr>
       <w:r>
-        <w:t>display property</w:t>
+        <w:t>giving style</w:t>
       </w:r>
     </w:p>
     <w:p>
@@ -295,7 +345,7 @@
         </w:numPr>
       </w:pPr>
       <w:r>
-        <w:t>block</w:t>
+        <w:t>inline</w:t>
       </w:r>
     </w:p>
     <w:p>
@@ -307,7 +357,7 @@
         </w:numPr>
       </w:pPr>
       <w:r>
-        <w:t>none</w:t>
+        <w:t>header</w:t>
       </w:r>
     </w:p>
     <w:p>
@@ -319,32 +369,50 @@
         </w:numPr>
       </w:pPr>
       <w:r>
-        <w:t>flex</w:t>
-      </w:r>
-    </w:p>
-    <w:p>
-      <w:pPr>
-        <w:pStyle w:val="ListParagraph"/>
-        <w:numPr>
-          <w:ilvl w:val="3"/>
-          <w:numId w:val="11"/>
-        </w:numPr>
-      </w:pPr>
-      <w:r>
-        <w:t>align</w:t>
-      </w:r>
-    </w:p>
-    <w:p>
-      <w:pPr>
-        <w:pStyle w:val="ListParagraph"/>
-        <w:numPr>
-          <w:ilvl w:val="3"/>
-          <w:numId w:val="11"/>
-        </w:numPr>
-      </w:pPr>
-      <w:r>
-        <w:t>justify</w:t>
-      </w:r>
+        <w:t>file</w:t>
+      </w:r>
+    </w:p>
+    <w:p>
+      <w:pPr>
+        <w:pStyle w:val="ListParagraph"/>
+        <w:ind w:left="2160"/>
+      </w:pPr>
+    </w:p>
+    <w:p>
+      <w:pPr>
+        <w:pStyle w:val="ListParagraph"/>
+        <w:numPr>
+          <w:ilvl w:val="0"/>
+          <w:numId w:val="12"/>
+        </w:numPr>
+      </w:pPr>
+      <w:r>
+        <w:t>universal selector *</w:t>
+      </w:r>
+    </w:p>
+    <w:p>
+      <w:pPr>
+        <w:pStyle w:val="ListParagraph"/>
+        <w:numPr>
+          <w:ilvl w:val="1"/>
+          <w:numId w:val="12"/>
+        </w:numPr>
+      </w:pPr>
+      <w:r>
+        <w:t xml:space="preserve">user of *, reset all </w:t>
+      </w:r>
+      <w:r>
+        <w:t>CSS</w:t>
+      </w:r>
+      <w:r>
+        <w:t xml:space="preserve"> and then apply custom fonts.</w:t>
+      </w:r>
+    </w:p>
+    <w:p>
+      <w:pPr>
+        <w:pStyle w:val="ListParagraph"/>
+        <w:ind w:left="2160"/>
+      </w:pPr>
     </w:p>
     <w:p>
       <w:pPr>
@@ -355,7 +423,7 @@
         </w:numPr>
       </w:pPr>
       <w:r>
-        <w:t>grid</w:t>
+        <w:t>selectors</w:t>
       </w:r>
     </w:p>
     <w:p>
@@ -367,7 +435,7 @@
         </w:numPr>
       </w:pPr>
       <w:r>
-        <w:t>grid-template-rows</w:t>
+        <w:t>element</w:t>
       </w:r>
     </w:p>
     <w:p>
@@ -379,10 +447,7 @@
         </w:numPr>
       </w:pPr>
       <w:r>
-        <w:t>grid-template-</w:t>
-      </w:r>
-      <w:r>
-        <w:t>columns</w:t>
+        <w:t>ID</w:t>
       </w:r>
     </w:p>
     <w:p>
@@ -394,122 +459,20 @@
         </w:numPr>
       </w:pPr>
       <w:r>
-        <w:t>grid-template-</w:t>
-      </w:r>
-      <w:r>
-        <w:t>areas</w:t>
-      </w:r>
-    </w:p>
-    <w:p>
-      <w:pPr>
-        <w:pStyle w:val="ListParagraph"/>
-        <w:numPr>
-          <w:ilvl w:val="2"/>
-          <w:numId w:val="11"/>
-        </w:numPr>
-      </w:pPr>
-      <w:r>
-        <w:t>grid-</w:t>
-      </w:r>
-      <w:r>
-        <w:t>area</w:t>
-      </w:r>
-    </w:p>
-    <w:p>
-      <w:pPr>
-        <w:pStyle w:val="ListParagraph"/>
-        <w:numPr>
-          <w:ilvl w:val="1"/>
-          <w:numId w:val="11"/>
-        </w:numPr>
-      </w:pPr>
-      <w:r>
-        <w:t>giving style</w:t>
-      </w:r>
-    </w:p>
-    <w:p>
-      <w:pPr>
-        <w:pStyle w:val="ListParagraph"/>
-        <w:numPr>
-          <w:ilvl w:val="2"/>
-          <w:numId w:val="11"/>
-        </w:numPr>
-      </w:pPr>
-      <w:r>
-        <w:t>inline</w:t>
-      </w:r>
-    </w:p>
-    <w:p>
-      <w:pPr>
-        <w:pStyle w:val="ListParagraph"/>
-        <w:numPr>
-          <w:ilvl w:val="2"/>
-          <w:numId w:val="11"/>
-        </w:numPr>
-      </w:pPr>
-      <w:r>
-        <w:t>header</w:t>
-      </w:r>
-    </w:p>
-    <w:p>
-      <w:pPr>
-        <w:pStyle w:val="ListParagraph"/>
-        <w:numPr>
-          <w:ilvl w:val="2"/>
-          <w:numId w:val="11"/>
-        </w:numPr>
-      </w:pPr>
-      <w:r>
-        <w:t>file</w:t>
-      </w:r>
-    </w:p>
-    <w:p>
-      <w:pPr>
-        <w:pStyle w:val="ListParagraph"/>
-        <w:numPr>
-          <w:ilvl w:val="1"/>
-          <w:numId w:val="11"/>
-        </w:numPr>
-      </w:pPr>
-      <w:r>
-        <w:t>selectors</w:t>
-      </w:r>
-    </w:p>
-    <w:p>
-      <w:pPr>
-        <w:pStyle w:val="ListParagraph"/>
-        <w:numPr>
-          <w:ilvl w:val="2"/>
-          <w:numId w:val="11"/>
-        </w:numPr>
-      </w:pPr>
-      <w:r>
-        <w:t>element</w:t>
-      </w:r>
-    </w:p>
-    <w:p>
-      <w:pPr>
-        <w:pStyle w:val="ListParagraph"/>
-        <w:numPr>
-          <w:ilvl w:val="2"/>
-          <w:numId w:val="11"/>
-        </w:numPr>
-      </w:pPr>
-      <w:r>
-        <w:t>ID</w:t>
-      </w:r>
-    </w:p>
-    <w:p>
-      <w:pPr>
-        <w:pStyle w:val="ListParagraph"/>
-        <w:numPr>
-          <w:ilvl w:val="2"/>
-          <w:numId w:val="11"/>
-        </w:numPr>
-      </w:pPr>
-      <w:r>
         <w:t>Class</w:t>
       </w:r>
+    </w:p>
+    <w:p>
+      <w:pPr>
+        <w:pStyle w:val="ListParagraph"/>
+        <w:ind w:left="2880"/>
+      </w:pPr>
+    </w:p>
+    <w:p>
+      <w:pPr>
+        <w:pStyle w:val="ListParagraph"/>
+        <w:ind w:left="2160"/>
+      </w:pPr>
     </w:p>
     <w:p>
       <w:pPr>
@@ -530,46 +493,6 @@
           <w:u w:val="single"/>
         </w:rPr>
       </w:pPr>
-      <w:r>
-        <w:rPr>
-          <w:b/>
-          <w:sz w:val="28"/>
-          <w:u w:val="single"/>
-        </w:rPr>
-        <w:lastRenderedPageBreak/>
-        <w:t>Day 3</w:t>
-      </w:r>
-    </w:p>
-    <w:p>
-      <w:r>
-        <w:rPr>
-          <w:b/>
-        </w:rPr>
-        <w:t>Name:</w:t>
-      </w:r>
-      <w:r>
-        <w:t xml:space="preserve"> </w:t>
-      </w:r>
-      <w:proofErr w:type="spellStart"/>
-      <w:r>
-        <w:t>C</w:t>
-      </w:r>
-      <w:r>
-        <w:t>harchil</w:t>
-      </w:r>
-      <w:proofErr w:type="spellEnd"/>
-    </w:p>
-    <w:p>
-      <w:pPr>
-        <w:pStyle w:val="ListParagraph"/>
-        <w:numPr>
-          <w:ilvl w:val="0"/>
-          <w:numId w:val="3"/>
-        </w:numPr>
-      </w:pPr>
-      <w:r>
-        <w:t>Wrap up remaining (complete HTML/CSS)</w:t>
-      </w:r>
     </w:p>
     <w:p>
       <w:pPr>
@@ -580,6 +503,230 @@
           <w:u w:val="single"/>
         </w:rPr>
       </w:pPr>
+    </w:p>
+    <w:p>
+      <w:pPr>
+        <w:jc w:val="center"/>
+        <w:rPr>
+          <w:b/>
+          <w:sz w:val="28"/>
+          <w:u w:val="single"/>
+        </w:rPr>
+      </w:pPr>
+    </w:p>
+    <w:p>
+      <w:pPr>
+        <w:jc w:val="center"/>
+        <w:rPr>
+          <w:b/>
+          <w:sz w:val="28"/>
+          <w:u w:val="single"/>
+        </w:rPr>
+      </w:pPr>
+    </w:p>
+    <w:p>
+      <w:pPr>
+        <w:jc w:val="center"/>
+        <w:rPr>
+          <w:b/>
+          <w:sz w:val="28"/>
+          <w:u w:val="single"/>
+        </w:rPr>
+      </w:pPr>
+    </w:p>
+    <w:p>
+      <w:pPr>
+        <w:jc w:val="center"/>
+        <w:rPr>
+          <w:b/>
+          <w:sz w:val="28"/>
+          <w:u w:val="single"/>
+        </w:rPr>
+      </w:pPr>
+      <w:r>
+        <w:rPr>
+          <w:b/>
+          <w:sz w:val="28"/>
+          <w:u w:val="single"/>
+        </w:rPr>
+        <w:t>Day 3</w:t>
+      </w:r>
+    </w:p>
+    <w:p>
+      <w:r>
+        <w:rPr>
+          <w:b/>
+        </w:rPr>
+        <w:t>Name:</w:t>
+      </w:r>
+      <w:r>
+        <w:t xml:space="preserve"> </w:t>
+      </w:r>
+      <w:proofErr w:type="spellStart"/>
+      <w:r>
+        <w:t>C</w:t>
+      </w:r>
+      <w:r>
+        <w:t>harchil</w:t>
+      </w:r>
+      <w:proofErr w:type="spellEnd"/>
+    </w:p>
+    <w:p>
+      <w:pPr>
+        <w:pStyle w:val="ListParagraph"/>
+        <w:numPr>
+          <w:ilvl w:val="1"/>
+          <w:numId w:val="11"/>
+        </w:numPr>
+      </w:pPr>
+      <w:r>
+        <w:t>display property</w:t>
+      </w:r>
+    </w:p>
+    <w:p>
+      <w:pPr>
+        <w:pStyle w:val="ListParagraph"/>
+        <w:numPr>
+          <w:ilvl w:val="2"/>
+          <w:numId w:val="11"/>
+        </w:numPr>
+      </w:pPr>
+      <w:r>
+        <w:t>block</w:t>
+      </w:r>
+    </w:p>
+    <w:p>
+      <w:pPr>
+        <w:pStyle w:val="ListParagraph"/>
+        <w:numPr>
+          <w:ilvl w:val="2"/>
+          <w:numId w:val="11"/>
+        </w:numPr>
+      </w:pPr>
+      <w:r>
+        <w:t>none</w:t>
+      </w:r>
+    </w:p>
+    <w:p>
+      <w:pPr>
+        <w:pStyle w:val="ListParagraph"/>
+        <w:numPr>
+          <w:ilvl w:val="2"/>
+          <w:numId w:val="11"/>
+        </w:numPr>
+      </w:pPr>
+      <w:r>
+        <w:t>flex</w:t>
+      </w:r>
+    </w:p>
+    <w:p>
+      <w:pPr>
+        <w:pStyle w:val="ListParagraph"/>
+        <w:numPr>
+          <w:ilvl w:val="3"/>
+          <w:numId w:val="11"/>
+        </w:numPr>
+      </w:pPr>
+      <w:r>
+        <w:t>align</w:t>
+      </w:r>
+    </w:p>
+    <w:p>
+      <w:pPr>
+        <w:pStyle w:val="ListParagraph"/>
+        <w:numPr>
+          <w:ilvl w:val="3"/>
+          <w:numId w:val="11"/>
+        </w:numPr>
+      </w:pPr>
+      <w:r>
+        <w:t>justify</w:t>
+      </w:r>
+    </w:p>
+    <w:p>
+      <w:pPr>
+        <w:pStyle w:val="ListParagraph"/>
+        <w:numPr>
+          <w:ilvl w:val="1"/>
+          <w:numId w:val="11"/>
+        </w:numPr>
+      </w:pPr>
+      <w:r>
+        <w:t>grid</w:t>
+      </w:r>
+    </w:p>
+    <w:p>
+      <w:pPr>
+        <w:pStyle w:val="ListParagraph"/>
+        <w:numPr>
+          <w:ilvl w:val="2"/>
+          <w:numId w:val="11"/>
+        </w:numPr>
+      </w:pPr>
+      <w:r>
+        <w:t>grid-template-rows</w:t>
+      </w:r>
+    </w:p>
+    <w:p>
+      <w:pPr>
+        <w:pStyle w:val="ListParagraph"/>
+        <w:numPr>
+          <w:ilvl w:val="2"/>
+          <w:numId w:val="11"/>
+        </w:numPr>
+      </w:pPr>
+      <w:r>
+        <w:t>grid-template-columns</w:t>
+      </w:r>
+    </w:p>
+    <w:p>
+      <w:pPr>
+        <w:pStyle w:val="ListParagraph"/>
+        <w:numPr>
+          <w:ilvl w:val="2"/>
+          <w:numId w:val="11"/>
+        </w:numPr>
+      </w:pPr>
+      <w:r>
+        <w:t>grid-template-areas</w:t>
+      </w:r>
+    </w:p>
+    <w:p>
+      <w:pPr>
+        <w:pStyle w:val="ListParagraph"/>
+        <w:numPr>
+          <w:ilvl w:val="2"/>
+          <w:numId w:val="11"/>
+        </w:numPr>
+      </w:pPr>
+      <w:r>
+        <w:t>grid-area</w:t>
+      </w:r>
+      <w:r>
+        <w:tab/>
+      </w:r>
+    </w:p>
+    <w:p>
+      <w:pPr>
+        <w:pStyle w:val="ListParagraph"/>
+        <w:numPr>
+          <w:ilvl w:val="0"/>
+          <w:numId w:val="3"/>
+        </w:numPr>
+      </w:pPr>
+      <w:r>
+        <w:t>Wrap up remaining (complete HTML/CSS)</w:t>
+      </w:r>
+    </w:p>
+    <w:p>
+      <w:pPr>
+        <w:jc w:val="center"/>
+        <w:rPr>
+          <w:b/>
+          <w:sz w:val="28"/>
+          <w:u w:val="single"/>
+        </w:rPr>
+      </w:pPr>
       <w:r>
         <w:rPr>
           <w:b/>
@@ -597,10 +744,7 @@
         <w:t>Name:</w:t>
       </w:r>
       <w:r>
-        <w:t xml:space="preserve"> </w:t>
-      </w:r>
-      <w:r>
-        <w:t>I</w:t>
+        <w:t xml:space="preserve"> I</w:t>
       </w:r>
       <w:r>
         <w:t>shita</w:t>
@@ -617,6 +761,8 @@
       <w:r>
         <w:t>portfolio</w:t>
       </w:r>
+      <w:bookmarkStart w:id="0" w:name="_GoBack"/>
+      <w:bookmarkEnd w:id="0"/>
     </w:p>
     <w:p>
       <w:pPr>
@@ -736,14 +882,12 @@
       <w:r>
         <w:t xml:space="preserve"> </w:t>
       </w:r>
-      <w:proofErr w:type="spellStart"/>
       <w:r>
         <w:t>M</w:t>
       </w:r>
       <w:r>
         <w:t>iten</w:t>
       </w:r>
-      <w:proofErr w:type="spellEnd"/>
     </w:p>
     <w:p>
       <w:pPr>
@@ -778,6 +922,7 @@
         </w:numPr>
       </w:pPr>
       <w:r>
+        <w:lastRenderedPageBreak/>
         <w:t>Navbar links</w:t>
       </w:r>
     </w:p>
@@ -857,6 +1002,119 @@
 <file path=word/numbering.xml><?xml version="1.0" encoding="utf-8"?>
 <w:numbering xmlns:wpc="http://schemas.microsoft.com/office/word/2010/wordprocessingCanvas" xmlns:cx="http://schemas.microsoft.com/office/drawing/2014/chartex" xmlns:cx1="http://schemas.microsoft.com/office/drawing/2015/9/8/chartex" xmlns:cx2="http://schemas.microsoft.com/office/drawing/2015/10/21/chartex" xmlns:cx3="http://schemas.microsoft.com/office/drawing/2016/5/9/chartex" xmlns:cx4="http://schemas.microsoft.com/office/drawing/2016/5/10/chartex" xmlns:cx5="http://schemas.microsoft.com/office/drawing/2016/5/11/chartex" xmlns:cx6="http://schemas.microsoft.com/office/drawing/2016/5/12/chartex" xmlns:cx7="http://schemas.microsoft.com/office/drawing/2016/5/13/chartex" xmlns:cx8="http://schemas.microsoft.com/office/drawing/2016/5/14/chartex" xmlns:mc="http://schemas.openxmlformats.org/markup-compatibility/2006" xmlns:aink="http://schemas.microsoft.com/office/drawing/2016/ink" xmlns:am3d="http://schemas.microsoft.com/office/drawing/2017/model3d" xmlns:o="urn:schemas-microsoft-com:office:office" xmlns:r="http://schemas.openxmlformats.org/officeDocument/2006/relationships" xmlns:m="http://schemas.openxmlformats.org/officeDocument/2006/math" xmlns:v="urn:schemas-microsoft-com:vml" xmlns:wp14="http://schemas.microsoft.com/office/word/2010/wordprocessingDrawing" xmlns:wp="http://schemas.openxmlformats.org/drawingml/2006/wordprocessingDrawing" xmlns:w10="urn:schemas-microsoft-com:office:word" xmlns:w="http://schemas.openxmlformats.org/wordprocessingml/2006/main" xmlns:w14="http://schemas.microsoft.com/office/word/2010/wordml" xmlns:w15="http://schemas.microsoft.com/office/word/2012/wordml" xmlns:w16cid="http://schemas.microsoft.com/office/word/2016/wordml/cid" xmlns:w16se="http://schemas.microsoft.com/office/word/2015/wordml/symex" xmlns:wpg="http://schemas.microsoft.com/office/word/2010/wordprocessingGroup" xmlns:wpi="http://schemas.microsoft.com/office/word/2010/wordprocessingInk" xmlns:wne="http://schemas.microsoft.com/office/word/2006/wordml" xmlns:wps="http://schemas.microsoft.com/office/word/2010/wordprocessingShape" mc:Ignorable="w14 w15 w16se w16cid wp14">
   <w:abstractNum w:abstractNumId="0" w15:restartNumberingAfterBreak="0">
+    <w:nsid w:val="00CA7D33"/>
+    <w:multiLevelType w:val="hybridMultilevel"/>
+    <w:tmpl w:val="FDE86D6E"/>
+    <w:lvl w:ilvl="0" w:tplc="40090003">
+      <w:start w:val="1"/>
+      <w:numFmt w:val="bullet"/>
+      <w:lvlText w:val="o"/>
+      <w:lvlJc w:val="left"/>
+      <w:pPr>
+        <w:ind w:left="1440" w:hanging="360"/>
+      </w:pPr>
+      <w:rPr>
+        <w:rFonts w:ascii="Courier New" w:hAnsi="Courier New" w:cs="Courier New" w:hint="default"/>
+      </w:rPr>
+    </w:lvl>
+    <w:lvl w:ilvl="1" w:tplc="40090005">
+      <w:start w:val="1"/>
+      <w:numFmt w:val="bullet"/>
+      <w:lvlText w:val=""/>
+      <w:lvlJc w:val="left"/>
+      <w:pPr>
+        <w:ind w:left="2160" w:hanging="360"/>
+      </w:pPr>
+      <w:rPr>
+        <w:rFonts w:ascii="Wingdings" w:hAnsi="Wingdings" w:hint="default"/>
+      </w:rPr>
+    </w:lvl>
+    <w:lvl w:ilvl="2" w:tplc="40090005" w:tentative="1">
+      <w:start w:val="1"/>
+      <w:numFmt w:val="bullet"/>
+      <w:lvlText w:val=""/>
+      <w:lvlJc w:val="left"/>
+      <w:pPr>
+        <w:ind w:left="2880" w:hanging="360"/>
+      </w:pPr>
+      <w:rPr>
+        <w:rFonts w:ascii="Wingdings" w:hAnsi="Wingdings" w:hint="default"/>
+      </w:rPr>
+    </w:lvl>
+    <w:lvl w:ilvl="3" w:tplc="40090001" w:tentative="1">
+      <w:start w:val="1"/>
+      <w:numFmt w:val="bullet"/>
+      <w:lvlText w:val=""/>
+      <w:lvlJc w:val="left"/>
+      <w:pPr>
+        <w:ind w:left="3600" w:hanging="360"/>
+      </w:pPr>
+      <w:rPr>
+        <w:rFonts w:ascii="Symbol" w:hAnsi="Symbol" w:hint="default"/>
+      </w:rPr>
+    </w:lvl>
+    <w:lvl w:ilvl="4" w:tplc="40090003" w:tentative="1">
+      <w:start w:val="1"/>
+      <w:numFmt w:val="bullet"/>
+      <w:lvlText w:val="o"/>
+      <w:lvlJc w:val="left"/>
+      <w:pPr>
+        <w:ind w:left="4320" w:hanging="360"/>
+      </w:pPr>
+      <w:rPr>
+        <w:rFonts w:ascii="Courier New" w:hAnsi="Courier New" w:cs="Courier New" w:hint="default"/>
+      </w:rPr>
+    </w:lvl>
+    <w:lvl w:ilvl="5" w:tplc="40090005" w:tentative="1">
+      <w:start w:val="1"/>
+      <w:numFmt w:val="bullet"/>
+      <w:lvlText w:val=""/>
+      <w:lvlJc w:val="left"/>
+      <w:pPr>
+        <w:ind w:left="5040" w:hanging="360"/>
+      </w:pPr>
+      <w:rPr>
+        <w:rFonts w:ascii="Wingdings" w:hAnsi="Wingdings" w:hint="default"/>
+      </w:rPr>
+    </w:lvl>
+    <w:lvl w:ilvl="6" w:tplc="40090001" w:tentative="1">
+      <w:start w:val="1"/>
+      <w:numFmt w:val="bullet"/>
+      <w:lvlText w:val=""/>
+      <w:lvlJc w:val="left"/>
+      <w:pPr>
+        <w:ind w:left="5760" w:hanging="360"/>
+      </w:pPr>
+      <w:rPr>
+        <w:rFonts w:ascii="Symbol" w:hAnsi="Symbol" w:hint="default"/>
+      </w:rPr>
+    </w:lvl>
+    <w:lvl w:ilvl="7" w:tplc="40090003" w:tentative="1">
+      <w:start w:val="1"/>
+      <w:numFmt w:val="bullet"/>
+      <w:lvlText w:val="o"/>
+      <w:lvlJc w:val="left"/>
+      <w:pPr>
+        <w:ind w:left="6480" w:hanging="360"/>
+      </w:pPr>
+      <w:rPr>
+        <w:rFonts w:ascii="Courier New" w:hAnsi="Courier New" w:cs="Courier New" w:hint="default"/>
+      </w:rPr>
+    </w:lvl>
+    <w:lvl w:ilvl="8" w:tplc="40090005" w:tentative="1">
+      <w:start w:val="1"/>
+      <w:numFmt w:val="bullet"/>
+      <w:lvlText w:val=""/>
+      <w:lvlJc w:val="left"/>
+      <w:pPr>
+        <w:ind w:left="7200" w:hanging="360"/>
+      </w:pPr>
+      <w:rPr>
+        <w:rFonts w:ascii="Wingdings" w:hAnsi="Wingdings" w:hint="default"/>
+      </w:rPr>
+    </w:lvl>
+  </w:abstractNum>
+  <w:abstractNum w:abstractNumId="1" w15:restartNumberingAfterBreak="0">
     <w:nsid w:val="08876539"/>
     <w:multiLevelType w:val="hybridMultilevel"/>
     <w:tmpl w:val="99D4CCA6"/>
@@ -969,7 +1227,7 @@
       </w:rPr>
     </w:lvl>
   </w:abstractNum>
-  <w:abstractNum w:abstractNumId="1" w15:restartNumberingAfterBreak="0">
+  <w:abstractNum w:abstractNumId="2" w15:restartNumberingAfterBreak="0">
     <w:nsid w:val="12B155BB"/>
     <w:multiLevelType w:val="hybridMultilevel"/>
     <w:tmpl w:val="433CCD5C"/>
@@ -1082,7 +1340,7 @@
       </w:rPr>
     </w:lvl>
   </w:abstractNum>
-  <w:abstractNum w:abstractNumId="2" w15:restartNumberingAfterBreak="0">
+  <w:abstractNum w:abstractNumId="3" w15:restartNumberingAfterBreak="0">
     <w:nsid w:val="1FE41403"/>
     <w:multiLevelType w:val="hybridMultilevel"/>
     <w:tmpl w:val="B0984390"/>
@@ -1195,7 +1453,7 @@
       </w:rPr>
     </w:lvl>
   </w:abstractNum>
-  <w:abstractNum w:abstractNumId="3" w15:restartNumberingAfterBreak="0">
+  <w:abstractNum w:abstractNumId="4" w15:restartNumberingAfterBreak="0">
     <w:nsid w:val="259914B3"/>
     <w:multiLevelType w:val="hybridMultilevel"/>
     <w:tmpl w:val="98E04302"/>
@@ -1308,7 +1566,7 @@
       </w:rPr>
     </w:lvl>
   </w:abstractNum>
-  <w:abstractNum w:abstractNumId="4" w15:restartNumberingAfterBreak="0">
+  <w:abstractNum w:abstractNumId="5" w15:restartNumberingAfterBreak="0">
     <w:nsid w:val="31BB1C0A"/>
     <w:multiLevelType w:val="hybridMultilevel"/>
     <w:tmpl w:val="D70EAF4A"/>
@@ -1421,7 +1679,120 @@
       </w:rPr>
     </w:lvl>
   </w:abstractNum>
-  <w:abstractNum w:abstractNumId="5" w15:restartNumberingAfterBreak="0">
+  <w:abstractNum w:abstractNumId="6" w15:restartNumberingAfterBreak="0">
+    <w:nsid w:val="377E11C7"/>
+    <w:multiLevelType w:val="hybridMultilevel"/>
+    <w:tmpl w:val="69182E20"/>
+    <w:lvl w:ilvl="0" w:tplc="40090003">
+      <w:start w:val="1"/>
+      <w:numFmt w:val="bullet"/>
+      <w:lvlText w:val="o"/>
+      <w:lvlJc w:val="left"/>
+      <w:pPr>
+        <w:ind w:left="1440" w:hanging="360"/>
+      </w:pPr>
+      <w:rPr>
+        <w:rFonts w:ascii="Courier New" w:hAnsi="Courier New" w:cs="Courier New" w:hint="default"/>
+      </w:rPr>
+    </w:lvl>
+    <w:lvl w:ilvl="1" w:tplc="40090005">
+      <w:start w:val="1"/>
+      <w:numFmt w:val="bullet"/>
+      <w:lvlText w:val=""/>
+      <w:lvlJc w:val="left"/>
+      <w:pPr>
+        <w:ind w:left="2160" w:hanging="360"/>
+      </w:pPr>
+      <w:rPr>
+        <w:rFonts w:ascii="Wingdings" w:hAnsi="Wingdings" w:hint="default"/>
+      </w:rPr>
+    </w:lvl>
+    <w:lvl w:ilvl="2" w:tplc="40090005" w:tentative="1">
+      <w:start w:val="1"/>
+      <w:numFmt w:val="bullet"/>
+      <w:lvlText w:val=""/>
+      <w:lvlJc w:val="left"/>
+      <w:pPr>
+        <w:ind w:left="2880" w:hanging="360"/>
+      </w:pPr>
+      <w:rPr>
+        <w:rFonts w:ascii="Wingdings" w:hAnsi="Wingdings" w:hint="default"/>
+      </w:rPr>
+    </w:lvl>
+    <w:lvl w:ilvl="3" w:tplc="40090001" w:tentative="1">
+      <w:start w:val="1"/>
+      <w:numFmt w:val="bullet"/>
+      <w:lvlText w:val=""/>
+      <w:lvlJc w:val="left"/>
+      <w:pPr>
+        <w:ind w:left="3600" w:hanging="360"/>
+      </w:pPr>
+      <w:rPr>
+        <w:rFonts w:ascii="Symbol" w:hAnsi="Symbol" w:hint="default"/>
+      </w:rPr>
+    </w:lvl>
+    <w:lvl w:ilvl="4" w:tplc="40090003" w:tentative="1">
+      <w:start w:val="1"/>
+      <w:numFmt w:val="bullet"/>
+      <w:lvlText w:val="o"/>
+      <w:lvlJc w:val="left"/>
+      <w:pPr>
+        <w:ind w:left="4320" w:hanging="360"/>
+      </w:pPr>
+      <w:rPr>
+        <w:rFonts w:ascii="Courier New" w:hAnsi="Courier New" w:cs="Courier New" w:hint="default"/>
+      </w:rPr>
+    </w:lvl>
+    <w:lvl w:ilvl="5" w:tplc="40090005" w:tentative="1">
+      <w:start w:val="1"/>
+      <w:numFmt w:val="bullet"/>
+      <w:lvlText w:val=""/>
+      <w:lvlJc w:val="left"/>
+      <w:pPr>
+        <w:ind w:left="5040" w:hanging="360"/>
+      </w:pPr>
+      <w:rPr>
+        <w:rFonts w:ascii="Wingdings" w:hAnsi="Wingdings" w:hint="default"/>
+      </w:rPr>
+    </w:lvl>
+    <w:lvl w:ilvl="6" w:tplc="40090001" w:tentative="1">
+      <w:start w:val="1"/>
+      <w:numFmt w:val="bullet"/>
+      <w:lvlText w:val=""/>
+      <w:lvlJc w:val="left"/>
+      <w:pPr>
+        <w:ind w:left="5760" w:hanging="360"/>
+      </w:pPr>
+      <w:rPr>
+        <w:rFonts w:ascii="Symbol" w:hAnsi="Symbol" w:hint="default"/>
+      </w:rPr>
+    </w:lvl>
+    <w:lvl w:ilvl="7" w:tplc="40090003" w:tentative="1">
+      <w:start w:val="1"/>
+      <w:numFmt w:val="bullet"/>
+      <w:lvlText w:val="o"/>
+      <w:lvlJc w:val="left"/>
+      <w:pPr>
+        <w:ind w:left="6480" w:hanging="360"/>
+      </w:pPr>
+      <w:rPr>
+        <w:rFonts w:ascii="Courier New" w:hAnsi="Courier New" w:cs="Courier New" w:hint="default"/>
+      </w:rPr>
+    </w:lvl>
+    <w:lvl w:ilvl="8" w:tplc="40090005" w:tentative="1">
+      <w:start w:val="1"/>
+      <w:numFmt w:val="bullet"/>
+      <w:lvlText w:val=""/>
+      <w:lvlJc w:val="left"/>
+      <w:pPr>
+        <w:ind w:left="7200" w:hanging="360"/>
+      </w:pPr>
+      <w:rPr>
+        <w:rFonts w:ascii="Wingdings" w:hAnsi="Wingdings" w:hint="default"/>
+      </w:rPr>
+    </w:lvl>
+  </w:abstractNum>
+  <w:abstractNum w:abstractNumId="7" w15:restartNumberingAfterBreak="0">
     <w:nsid w:val="42550331"/>
     <w:multiLevelType w:val="hybridMultilevel"/>
     <w:tmpl w:val="46383E1C"/>
@@ -1534,7 +1905,7 @@
       </w:rPr>
     </w:lvl>
   </w:abstractNum>
-  <w:abstractNum w:abstractNumId="6" w15:restartNumberingAfterBreak="0">
+  <w:abstractNum w:abstractNumId="8" w15:restartNumberingAfterBreak="0">
     <w:nsid w:val="47DB66AB"/>
     <w:multiLevelType w:val="hybridMultilevel"/>
     <w:tmpl w:val="EC52CD80"/>
@@ -1647,7 +2018,7 @@
       </w:rPr>
     </w:lvl>
   </w:abstractNum>
-  <w:abstractNum w:abstractNumId="7" w15:restartNumberingAfterBreak="0">
+  <w:abstractNum w:abstractNumId="9" w15:restartNumberingAfterBreak="0">
     <w:nsid w:val="4866341D"/>
     <w:multiLevelType w:val="hybridMultilevel"/>
     <w:tmpl w:val="ECB6BB5A"/>
@@ -1760,7 +2131,93 @@
       </w:rPr>
     </w:lvl>
   </w:abstractNum>
-  <w:abstractNum w:abstractNumId="8" w15:restartNumberingAfterBreak="0">
+  <w:abstractNum w:abstractNumId="10" w15:restartNumberingAfterBreak="0">
+    <w:nsid w:val="6F8803BD"/>
+    <w:multiLevelType w:val="hybridMultilevel"/>
+    <w:tmpl w:val="539015C6"/>
+    <w:lvl w:ilvl="0" w:tplc="4009000F">
+      <w:start w:val="1"/>
+      <w:numFmt w:val="decimal"/>
+      <w:lvlText w:val="%1."/>
+      <w:lvlJc w:val="left"/>
+      <w:pPr>
+        <w:ind w:left="720" w:hanging="360"/>
+      </w:pPr>
+    </w:lvl>
+    <w:lvl w:ilvl="1" w:tplc="40090019" w:tentative="1">
+      <w:start w:val="1"/>
+      <w:numFmt w:val="lowerLetter"/>
+      <w:lvlText w:val="%2."/>
+      <w:lvlJc w:val="left"/>
+      <w:pPr>
+        <w:ind w:left="1440" w:hanging="360"/>
+      </w:pPr>
+    </w:lvl>
+    <w:lvl w:ilvl="2" w:tplc="4009001B" w:tentative="1">
+      <w:start w:val="1"/>
+      <w:numFmt w:val="lowerRoman"/>
+      <w:lvlText w:val="%3."/>
+      <w:lvlJc w:val="right"/>
+      <w:pPr>
+        <w:ind w:left="2160" w:hanging="180"/>
+      </w:pPr>
+    </w:lvl>
+    <w:lvl w:ilvl="3" w:tplc="4009000F" w:tentative="1">
+      <w:start w:val="1"/>
+      <w:numFmt w:val="decimal"/>
+      <w:lvlText w:val="%4."/>
+      <w:lvlJc w:val="left"/>
+      <w:pPr>
+        <w:ind w:left="2880" w:hanging="360"/>
+      </w:pPr>
+    </w:lvl>
+    <w:lvl w:ilvl="4" w:tplc="40090019" w:tentative="1">
+      <w:start w:val="1"/>
+      <w:numFmt w:val="lowerLetter"/>
+      <w:lvlText w:val="%5."/>
+      <w:lvlJc w:val="left"/>
+      <w:pPr>
+        <w:ind w:left="3600" w:hanging="360"/>
+      </w:pPr>
+    </w:lvl>
+    <w:lvl w:ilvl="5" w:tplc="4009001B" w:tentative="1">
+      <w:start w:val="1"/>
+      <w:numFmt w:val="lowerRoman"/>
+      <w:lvlText w:val="%6."/>
+      <w:lvlJc w:val="right"/>
+      <w:pPr>
+        <w:ind w:left="4320" w:hanging="180"/>
+      </w:pPr>
+    </w:lvl>
+    <w:lvl w:ilvl="6" w:tplc="4009000F" w:tentative="1">
+      <w:start w:val="1"/>
+      <w:numFmt w:val="decimal"/>
+      <w:lvlText w:val="%7."/>
+      <w:lvlJc w:val="left"/>
+      <w:pPr>
+        <w:ind w:left="5040" w:hanging="360"/>
+      </w:pPr>
+    </w:lvl>
+    <w:lvl w:ilvl="7" w:tplc="40090019" w:tentative="1">
+      <w:start w:val="1"/>
+      <w:numFmt w:val="lowerLetter"/>
+      <w:lvlText w:val="%8."/>
+      <w:lvlJc w:val="left"/>
+      <w:pPr>
+        <w:ind w:left="5760" w:hanging="360"/>
+      </w:pPr>
+    </w:lvl>
+    <w:lvl w:ilvl="8" w:tplc="4009001B" w:tentative="1">
+      <w:start w:val="1"/>
+      <w:numFmt w:val="lowerRoman"/>
+      <w:lvlText w:val="%9."/>
+      <w:lvlJc w:val="right"/>
+      <w:pPr>
+        <w:ind w:left="6480" w:hanging="180"/>
+      </w:pPr>
+    </w:lvl>
+  </w:abstractNum>
+  <w:abstractNum w:abstractNumId="11" w15:restartNumberingAfterBreak="0">
     <w:nsid w:val="73E326C6"/>
     <w:multiLevelType w:val="hybridMultilevel"/>
     <w:tmpl w:val="7F3822E2"/>
@@ -1873,7 +2330,7 @@
       </w:rPr>
     </w:lvl>
   </w:abstractNum>
-  <w:abstractNum w:abstractNumId="9" w15:restartNumberingAfterBreak="0">
+  <w:abstractNum w:abstractNumId="12" w15:restartNumberingAfterBreak="0">
     <w:nsid w:val="7684679A"/>
     <w:multiLevelType w:val="hybridMultilevel"/>
     <w:tmpl w:val="B800658E"/>
@@ -1986,7 +2443,7 @@
       </w:rPr>
     </w:lvl>
   </w:abstractNum>
-  <w:abstractNum w:abstractNumId="10" w15:restartNumberingAfterBreak="0">
+  <w:abstractNum w:abstractNumId="13" w15:restartNumberingAfterBreak="0">
     <w:nsid w:val="7AD45FFB"/>
     <w:multiLevelType w:val="hybridMultilevel"/>
     <w:tmpl w:val="F74CC71E"/>
@@ -2100,37 +2557,46 @@
     </w:lvl>
   </w:abstractNum>
   <w:num w:numId="1">
+    <w:abstractNumId w:val="4"/>
+  </w:num>
+  <w:num w:numId="2">
+    <w:abstractNumId w:val="2"/>
+  </w:num>
+  <w:num w:numId="3">
+    <w:abstractNumId w:val="5"/>
+  </w:num>
+  <w:num w:numId="4">
+    <w:abstractNumId w:val="1"/>
+  </w:num>
+  <w:num w:numId="5">
+    <w:abstractNumId w:val="7"/>
+  </w:num>
+  <w:num w:numId="6">
+    <w:abstractNumId w:val="12"/>
+  </w:num>
+  <w:num w:numId="7">
+    <w:abstractNumId w:val="13"/>
+  </w:num>
+  <w:num w:numId="8">
+    <w:abstractNumId w:val="11"/>
+  </w:num>
+  <w:num w:numId="9">
+    <w:abstractNumId w:val="9"/>
+  </w:num>
+  <w:num w:numId="10">
+    <w:abstractNumId w:val="8"/>
+  </w:num>
+  <w:num w:numId="11">
     <w:abstractNumId w:val="3"/>
   </w:num>
-  <w:num w:numId="2">
-    <w:abstractNumId w:val="1"/>
-  </w:num>
-  <w:num w:numId="3">
-    <w:abstractNumId w:val="4"/>
-  </w:num>
-  <w:num w:numId="4">
+  <w:num w:numId="12">
     <w:abstractNumId w:val="0"/>
   </w:num>
-  <w:num w:numId="5">
-    <w:abstractNumId w:val="5"/>
-  </w:num>
-  <w:num w:numId="6">
-    <w:abstractNumId w:val="9"/>
-  </w:num>
-  <w:num w:numId="7">
+  <w:num w:numId="13">
     <w:abstractNumId w:val="10"/>
   </w:num>
-  <w:num w:numId="8">
-    <w:abstractNumId w:val="8"/>
-  </w:num>
-  <w:num w:numId="9">
-    <w:abstractNumId w:val="7"/>
-  </w:num>
-  <w:num w:numId="10">
+  <w:num w:numId="14">
     <w:abstractNumId w:val="6"/>
-  </w:num>
-  <w:num w:numId="11">
-    <w:abstractNumId w:val="2"/>
   </w:num>
 </w:numbering>
 </file>

</xml_diff>